<commit_message>
till bash scripting, docs and pdfs were re-structured
</commit_message>
<xml_diff>
--- a/10_containers.docx
+++ b/10_containers.docx
@@ -10,18 +10,16 @@
         </w:numPr>
         <w:ind w:left="420" w:leftChars="0" w:hanging="420" w:firstLineChars="0"/>
         <w:rPr>
-          <w:rFonts w:hint="default" w:ascii="Microsoft Uighur" w:hAnsi="Microsoft Uighur" w:cs="Microsoft Uighur"/>
-          <w:sz w:val="32"/>
-          <w:szCs w:val="32"/>
-        </w:rPr>
-      </w:pPr>
-      <w:bookmarkStart w:id="0" w:name="_GoBack"/>
-      <w:bookmarkEnd w:id="0"/>
-      <w:r>
-        <w:rPr>
-          <w:rFonts w:hint="default" w:ascii="Microsoft Uighur" w:hAnsi="Microsoft Uighur" w:cs="Microsoft Uighur"/>
-          <w:sz w:val="32"/>
-          <w:szCs w:val="32"/>
+          <w:rFonts w:hint="default" w:ascii="Bodoni MT" w:hAnsi="Bodoni MT" w:cs="Bodoni MT"/>
+          <w:sz w:val="22"/>
+          <w:szCs w:val="22"/>
+        </w:rPr>
+      </w:pPr>
+      <w:r>
+        <w:rPr>
+          <w:rFonts w:hint="default" w:ascii="Bodoni MT" w:hAnsi="Bodoni MT" w:cs="Bodoni MT"/>
+          <w:sz w:val="22"/>
+          <w:szCs w:val="22"/>
         </w:rPr>
         <w:t>Containers:</w:t>
       </w:r>
@@ -34,16 +32,16 @@
         </w:numPr>
         <w:ind w:left="840" w:leftChars="0" w:hanging="420" w:firstLineChars="0"/>
         <w:rPr>
-          <w:rFonts w:hint="default" w:ascii="Microsoft Uighur" w:hAnsi="Microsoft Uighur" w:cs="Microsoft Uighur"/>
-          <w:sz w:val="32"/>
-          <w:szCs w:val="32"/>
-        </w:rPr>
-      </w:pPr>
-      <w:r>
-        <w:rPr>
-          <w:rFonts w:hint="default" w:ascii="Microsoft Uighur" w:hAnsi="Microsoft Uighur" w:cs="Microsoft Uighur"/>
-          <w:sz w:val="32"/>
-          <w:szCs w:val="32"/>
+          <w:rFonts w:hint="default" w:ascii="Bodoni MT" w:hAnsi="Bodoni MT" w:cs="Bodoni MT"/>
+          <w:sz w:val="22"/>
+          <w:szCs w:val="22"/>
+        </w:rPr>
+      </w:pPr>
+      <w:r>
+        <w:rPr>
+          <w:rFonts w:hint="default" w:ascii="Bodoni MT" w:hAnsi="Bodoni MT" w:cs="Bodoni MT"/>
+          <w:sz w:val="22"/>
+          <w:szCs w:val="22"/>
           <w:lang w:val="en-US"/>
         </w:rPr>
         <w:t>Docker is an open platform for developing, shipping &amp; running applications.</w:t>
@@ -57,16 +55,16 @@
         </w:numPr>
         <w:ind w:left="840" w:leftChars="0" w:hanging="420" w:firstLineChars="0"/>
         <w:rPr>
-          <w:rFonts w:hint="default" w:ascii="Microsoft Uighur" w:hAnsi="Microsoft Uighur" w:cs="Microsoft Uighur"/>
-          <w:sz w:val="32"/>
-          <w:szCs w:val="32"/>
-        </w:rPr>
-      </w:pPr>
-      <w:r>
-        <w:rPr>
-          <w:rFonts w:hint="default" w:ascii="Microsoft Uighur" w:hAnsi="Microsoft Uighur" w:cs="Microsoft Uighur"/>
-          <w:sz w:val="32"/>
-          <w:szCs w:val="32"/>
+          <w:rFonts w:hint="default" w:ascii="Bodoni MT" w:hAnsi="Bodoni MT" w:cs="Bodoni MT"/>
+          <w:sz w:val="22"/>
+          <w:szCs w:val="22"/>
+        </w:rPr>
+      </w:pPr>
+      <w:r>
+        <w:rPr>
+          <w:rFonts w:hint="default" w:ascii="Bodoni MT" w:hAnsi="Bodoni MT" w:cs="Bodoni MT"/>
+          <w:sz w:val="22"/>
+          <w:szCs w:val="22"/>
         </w:rPr>
         <w:t>Containers are light-weight OS.</w:t>
       </w:r>
@@ -79,14 +77,14 @@
         </w:numPr>
         <w:ind w:left="420" w:leftChars="0" w:hanging="420" w:firstLineChars="0"/>
         <w:rPr>
-          <w:rFonts w:hint="default" w:ascii="Microsoft Uighur" w:hAnsi="Microsoft Uighur" w:cs="Microsoft Uighur"/>
+          <w:rFonts w:hint="default" w:ascii="Bodoni MT" w:hAnsi="Bodoni MT" w:cs="Bodoni MT"/>
           <w:b/>
           <w:bCs/>
           <w:i/>
           <w:iCs/>
           <w:color w:val="4472C4" w:themeColor="accent5"/>
-          <w:sz w:val="32"/>
-          <w:szCs w:val="32"/>
+          <w:sz w:val="22"/>
+          <w:szCs w:val="22"/>
           <w14:textFill>
             <w14:solidFill>
               <w14:schemeClr w14:val="accent5"/>
@@ -96,14 +94,14 @@
       </w:pPr>
       <w:r>
         <w:rPr>
-          <w:rFonts w:hint="default" w:ascii="Microsoft Uighur" w:hAnsi="Microsoft Uighur" w:cs="Microsoft Uighur"/>
+          <w:rFonts w:hint="default" w:ascii="Bodoni MT" w:hAnsi="Bodoni MT" w:cs="Bodoni MT"/>
           <w:b/>
           <w:bCs/>
           <w:i/>
           <w:iCs/>
           <w:color w:val="4472C4" w:themeColor="accent5"/>
-          <w:sz w:val="32"/>
-          <w:szCs w:val="32"/>
+          <w:sz w:val="22"/>
+          <w:szCs w:val="22"/>
           <w:lang w:val="en-US"/>
           <w14:textFill>
             <w14:solidFill>
@@ -122,16 +120,16 @@
         </w:numPr>
         <w:ind w:left="840" w:leftChars="0" w:hanging="420" w:firstLineChars="0"/>
         <w:rPr>
-          <w:rFonts w:hint="default" w:ascii="Microsoft Uighur" w:hAnsi="Microsoft Uighur" w:cs="Microsoft Uighur"/>
-          <w:sz w:val="32"/>
-          <w:szCs w:val="32"/>
-        </w:rPr>
-      </w:pPr>
-      <w:r>
-        <w:rPr>
-          <w:rFonts w:hint="default" w:ascii="Microsoft Uighur" w:hAnsi="Microsoft Uighur" w:cs="Microsoft Uighur"/>
-          <w:sz w:val="32"/>
-          <w:szCs w:val="32"/>
+          <w:rFonts w:hint="default" w:ascii="Bodoni MT" w:hAnsi="Bodoni MT" w:cs="Bodoni MT"/>
+          <w:sz w:val="22"/>
+          <w:szCs w:val="22"/>
+        </w:rPr>
+      </w:pPr>
+      <w:r>
+        <w:rPr>
+          <w:rFonts w:hint="default" w:ascii="Bodoni MT" w:hAnsi="Bodoni MT" w:cs="Bodoni MT"/>
+          <w:sz w:val="22"/>
+          <w:szCs w:val="22"/>
           <w:lang w:val="en-US"/>
         </w:rPr>
         <w:t>List all the containers</w:t>
@@ -145,14 +143,14 @@
         </w:numPr>
         <w:ind w:left="420" w:leftChars="0" w:hanging="420" w:firstLineChars="0"/>
         <w:rPr>
-          <w:rFonts w:hint="default" w:ascii="Microsoft Uighur" w:hAnsi="Microsoft Uighur" w:cs="Microsoft Uighur"/>
+          <w:rFonts w:hint="default" w:ascii="Bodoni MT" w:hAnsi="Bodoni MT" w:cs="Bodoni MT"/>
           <w:b/>
           <w:bCs/>
           <w:i/>
           <w:iCs/>
           <w:color w:val="4472C4" w:themeColor="accent5"/>
-          <w:sz w:val="32"/>
-          <w:szCs w:val="32"/>
+          <w:sz w:val="22"/>
+          <w:szCs w:val="22"/>
           <w14:textFill>
             <w14:solidFill>
               <w14:schemeClr w14:val="accent5"/>
@@ -162,14 +160,14 @@
       </w:pPr>
       <w:r>
         <w:rPr>
-          <w:rFonts w:hint="default" w:ascii="Microsoft Uighur" w:hAnsi="Microsoft Uighur" w:cs="Microsoft Uighur"/>
+          <w:rFonts w:hint="default" w:ascii="Bodoni MT" w:hAnsi="Bodoni MT" w:cs="Bodoni MT"/>
           <w:b/>
           <w:bCs/>
           <w:i/>
           <w:iCs/>
           <w:color w:val="4472C4" w:themeColor="accent5"/>
-          <w:sz w:val="32"/>
-          <w:szCs w:val="32"/>
+          <w:sz w:val="22"/>
+          <w:szCs w:val="22"/>
           <w:lang w:val="en-US"/>
           <w14:textFill>
             <w14:solidFill>
@@ -188,20 +186,22 @@
         </w:numPr>
         <w:ind w:left="840" w:leftChars="0" w:hanging="420" w:firstLineChars="0"/>
         <w:rPr>
-          <w:rFonts w:hint="default" w:ascii="Microsoft Uighur" w:hAnsi="Microsoft Uighur" w:cs="Microsoft Uighur"/>
-          <w:sz w:val="32"/>
-          <w:szCs w:val="32"/>
-        </w:rPr>
-      </w:pPr>
-      <w:r>
-        <w:rPr>
-          <w:rFonts w:hint="default" w:ascii="Microsoft Uighur" w:hAnsi="Microsoft Uighur" w:cs="Microsoft Uighur"/>
-          <w:sz w:val="32"/>
-          <w:szCs w:val="32"/>
+          <w:rFonts w:hint="default" w:ascii="Bodoni MT" w:hAnsi="Bodoni MT" w:cs="Bodoni MT"/>
+          <w:sz w:val="22"/>
+          <w:szCs w:val="22"/>
+        </w:rPr>
+      </w:pPr>
+      <w:r>
+        <w:rPr>
+          <w:rFonts w:hint="default" w:ascii="Bodoni MT" w:hAnsi="Bodoni MT" w:cs="Bodoni MT"/>
+          <w:sz w:val="22"/>
+          <w:szCs w:val="22"/>
           <w:lang w:val="en-US"/>
         </w:rPr>
         <w:t>List all the images</w:t>
       </w:r>
+      <w:bookmarkStart w:id="0" w:name="_GoBack"/>
+      <w:bookmarkEnd w:id="0"/>
     </w:p>
     <w:p>
       <w:pPr>
@@ -211,14 +211,14 @@
         </w:numPr>
         <w:ind w:left="420" w:leftChars="0" w:hanging="420" w:firstLineChars="0"/>
         <w:rPr>
-          <w:rFonts w:hint="default" w:ascii="Microsoft Uighur" w:hAnsi="Microsoft Uighur" w:cs="Microsoft Uighur"/>
+          <w:rFonts w:hint="default" w:ascii="Bodoni MT" w:hAnsi="Bodoni MT" w:cs="Bodoni MT"/>
           <w:b/>
           <w:bCs/>
           <w:i/>
           <w:iCs/>
           <w:color w:val="4472C4" w:themeColor="accent5"/>
-          <w:sz w:val="32"/>
-          <w:szCs w:val="32"/>
+          <w:sz w:val="22"/>
+          <w:szCs w:val="22"/>
           <w14:textFill>
             <w14:solidFill>
               <w14:schemeClr w14:val="accent5"/>
@@ -228,14 +228,14 @@
       </w:pPr>
       <w:r>
         <w:rPr>
-          <w:rFonts w:hint="default" w:ascii="Microsoft Uighur" w:hAnsi="Microsoft Uighur" w:cs="Microsoft Uighur"/>
+          <w:rFonts w:hint="default" w:ascii="Bodoni MT" w:hAnsi="Bodoni MT" w:cs="Bodoni MT"/>
           <w:b/>
           <w:bCs/>
           <w:i/>
           <w:iCs/>
           <w:color w:val="4472C4" w:themeColor="accent5"/>
-          <w:sz w:val="32"/>
-          <w:szCs w:val="32"/>
+          <w:sz w:val="22"/>
+          <w:szCs w:val="22"/>
           <w:lang w:val="en-US"/>
           <w14:textFill>
             <w14:solidFill>
@@ -254,16 +254,16 @@
         </w:numPr>
         <w:ind w:left="840" w:leftChars="0" w:hanging="420" w:firstLineChars="0"/>
         <w:rPr>
-          <w:rFonts w:hint="default" w:ascii="Microsoft Uighur" w:hAnsi="Microsoft Uighur" w:cs="Microsoft Uighur"/>
-          <w:sz w:val="32"/>
-          <w:szCs w:val="32"/>
-        </w:rPr>
-      </w:pPr>
-      <w:r>
-        <w:rPr>
-          <w:rFonts w:hint="default" w:ascii="Microsoft Uighur" w:hAnsi="Microsoft Uighur" w:cs="Microsoft Uighur"/>
-          <w:sz w:val="32"/>
-          <w:szCs w:val="32"/>
+          <w:rFonts w:hint="default" w:ascii="Bodoni MT" w:hAnsi="Bodoni MT" w:cs="Bodoni MT"/>
+          <w:sz w:val="22"/>
+          <w:szCs w:val="22"/>
+        </w:rPr>
+      </w:pPr>
+      <w:r>
+        <w:rPr>
+          <w:rFonts w:hint="default" w:ascii="Bodoni MT" w:hAnsi="Bodoni MT" w:cs="Bodoni MT"/>
+          <w:sz w:val="22"/>
+          <w:szCs w:val="22"/>
           <w:lang w:val="en-US"/>
         </w:rPr>
         <w:t>Create the container and run it</w:t>
@@ -277,29 +277,29 @@
         </w:numPr>
         <w:ind w:left="840" w:leftChars="0" w:hanging="420" w:firstLineChars="0"/>
         <w:rPr>
-          <w:rFonts w:hint="default" w:ascii="Microsoft Uighur" w:hAnsi="Microsoft Uighur" w:cs="Microsoft Uighur"/>
-          <w:sz w:val="32"/>
-          <w:szCs w:val="32"/>
-        </w:rPr>
-      </w:pPr>
-      <w:r>
-        <w:rPr>
-          <w:rFonts w:hint="default" w:ascii="Microsoft Uighur" w:hAnsi="Microsoft Uighur" w:cs="Microsoft Uighur"/>
-          <w:b/>
-          <w:bCs/>
-          <w:i/>
-          <w:iCs/>
-          <w:sz w:val="32"/>
-          <w:szCs w:val="32"/>
+          <w:rFonts w:hint="default" w:ascii="Bodoni MT" w:hAnsi="Bodoni MT" w:cs="Bodoni MT"/>
+          <w:sz w:val="22"/>
+          <w:szCs w:val="22"/>
+        </w:rPr>
+      </w:pPr>
+      <w:r>
+        <w:rPr>
+          <w:rFonts w:hint="default" w:ascii="Bodoni MT" w:hAnsi="Bodoni MT" w:cs="Bodoni MT"/>
+          <w:b/>
+          <w:bCs/>
+          <w:i/>
+          <w:iCs/>
+          <w:sz w:val="22"/>
+          <w:szCs w:val="22"/>
           <w:lang w:val="en-US"/>
         </w:rPr>
         <w:t>-d</w:t>
       </w:r>
       <w:r>
         <w:rPr>
-          <w:rFonts w:hint="default" w:ascii="Microsoft Uighur" w:hAnsi="Microsoft Uighur" w:cs="Microsoft Uighur"/>
-          <w:sz w:val="32"/>
-          <w:szCs w:val="32"/>
+          <w:rFonts w:hint="default" w:ascii="Bodoni MT" w:hAnsi="Bodoni MT" w:cs="Bodoni MT"/>
+          <w:sz w:val="22"/>
+          <w:szCs w:val="22"/>
           <w:lang w:val="en-US"/>
         </w:rPr>
         <w:t>: run in background</w:t>
@@ -313,42 +313,42 @@
         </w:numPr>
         <w:ind w:left="840" w:leftChars="0" w:hanging="420" w:firstLineChars="0"/>
         <w:rPr>
-          <w:rFonts w:hint="default" w:ascii="Microsoft Uighur" w:hAnsi="Microsoft Uighur" w:cs="Microsoft Uighur"/>
-          <w:sz w:val="32"/>
-          <w:szCs w:val="32"/>
-        </w:rPr>
-      </w:pPr>
-      <w:r>
-        <w:rPr>
-          <w:rFonts w:hint="default" w:ascii="Microsoft Uighur" w:hAnsi="Microsoft Uighur" w:cs="Microsoft Uighur"/>
-          <w:sz w:val="32"/>
-          <w:szCs w:val="32"/>
+          <w:rFonts w:hint="default" w:ascii="Bodoni MT" w:hAnsi="Bodoni MT" w:cs="Bodoni MT"/>
+          <w:sz w:val="22"/>
+          <w:szCs w:val="22"/>
+        </w:rPr>
+      </w:pPr>
+      <w:r>
+        <w:rPr>
+          <w:rFonts w:hint="default" w:ascii="Bodoni MT" w:hAnsi="Bodoni MT" w:cs="Bodoni MT"/>
+          <w:sz w:val="22"/>
+          <w:szCs w:val="22"/>
           <w:lang w:val="en-US"/>
         </w:rPr>
         <w:t xml:space="preserve">Container also requires a port. Let a node.js application is there where we have mentioned </w:t>
       </w:r>
       <w:r>
         <w:rPr>
-          <w:rFonts w:hint="default" w:ascii="Microsoft Uighur" w:hAnsi="Microsoft Uighur" w:cs="Microsoft Uighur"/>
-          <w:b/>
-          <w:bCs/>
-          <w:i/>
-          <w:iCs/>
-          <w:sz w:val="32"/>
-          <w:szCs w:val="32"/>
+          <w:rFonts w:hint="default" w:ascii="Bodoni MT" w:hAnsi="Bodoni MT" w:cs="Bodoni MT"/>
+          <w:b/>
+          <w:bCs/>
+          <w:i/>
+          <w:iCs/>
+          <w:sz w:val="22"/>
+          <w:szCs w:val="22"/>
           <w:lang w:val="en-US"/>
         </w:rPr>
         <w:t xml:space="preserve">app.listen(3000) </w:t>
       </w:r>
       <w:r>
         <w:rPr>
-          <w:rFonts w:hint="default" w:ascii="Microsoft Uighur" w:hAnsi="Microsoft Uighur" w:cs="Microsoft Uighur"/>
+          <w:rFonts w:hint="default" w:ascii="Bodoni MT" w:hAnsi="Bodoni MT" w:cs="Bodoni MT"/>
           <w:b w:val="0"/>
           <w:bCs w:val="0"/>
           <w:i w:val="0"/>
           <w:iCs w:val="0"/>
-          <w:sz w:val="32"/>
-          <w:szCs w:val="32"/>
+          <w:sz w:val="22"/>
+          <w:szCs w:val="22"/>
           <w:lang w:val="en-US"/>
         </w:rPr>
         <w:t xml:space="preserve">it means it’ll listen in side the container only. </w:t>
@@ -362,20 +362,20 @@
         </w:numPr>
         <w:ind w:left="840" w:leftChars="0" w:hanging="420" w:firstLineChars="0"/>
         <w:rPr>
-          <w:rFonts w:hint="default" w:ascii="Microsoft Uighur" w:hAnsi="Microsoft Uighur" w:cs="Microsoft Uighur"/>
-          <w:sz w:val="32"/>
-          <w:szCs w:val="32"/>
-        </w:rPr>
-      </w:pPr>
-      <w:r>
-        <w:rPr>
-          <w:rFonts w:hint="default" w:ascii="Microsoft Uighur" w:hAnsi="Microsoft Uighur" w:cs="Microsoft Uighur"/>
+          <w:rFonts w:hint="default" w:ascii="Bodoni MT" w:hAnsi="Bodoni MT" w:cs="Bodoni MT"/>
+          <w:sz w:val="22"/>
+          <w:szCs w:val="22"/>
+        </w:rPr>
+      </w:pPr>
+      <w:r>
+        <w:rPr>
+          <w:rFonts w:hint="default" w:ascii="Bodoni MT" w:hAnsi="Bodoni MT" w:cs="Bodoni MT"/>
           <w:b w:val="0"/>
           <w:bCs w:val="0"/>
           <w:i w:val="0"/>
           <w:iCs w:val="0"/>
-          <w:sz w:val="32"/>
-          <w:szCs w:val="32"/>
+          <w:sz w:val="22"/>
+          <w:szCs w:val="22"/>
           <w:lang w:val="en-US"/>
         </w:rPr>
         <w:t>So, for even a single application, the container requires a port.</w:t>
@@ -389,14 +389,14 @@
         </w:numPr>
         <w:ind w:left="420" w:leftChars="0" w:hanging="420" w:firstLineChars="0"/>
         <w:rPr>
-          <w:rFonts w:hint="default" w:ascii="Microsoft Uighur" w:hAnsi="Microsoft Uighur" w:cs="Microsoft Uighur"/>
+          <w:rFonts w:hint="default" w:ascii="Bodoni MT" w:hAnsi="Bodoni MT" w:cs="Bodoni MT"/>
           <w:b/>
           <w:bCs/>
           <w:i/>
           <w:iCs/>
           <w:color w:val="4472C4" w:themeColor="accent5"/>
-          <w:sz w:val="32"/>
-          <w:szCs w:val="32"/>
+          <w:sz w:val="22"/>
+          <w:szCs w:val="22"/>
           <w14:textFill>
             <w14:solidFill>
               <w14:schemeClr w14:val="accent5"/>
@@ -406,14 +406,14 @@
       </w:pPr>
       <w:r>
         <w:rPr>
-          <w:rFonts w:hint="default" w:ascii="Microsoft Uighur" w:hAnsi="Microsoft Uighur" w:cs="Microsoft Uighur"/>
+          <w:rFonts w:hint="default" w:ascii="Bodoni MT" w:hAnsi="Bodoni MT" w:cs="Bodoni MT"/>
           <w:b/>
           <w:bCs/>
           <w:i/>
           <w:iCs/>
           <w:color w:val="4472C4" w:themeColor="accent5"/>
-          <w:sz w:val="32"/>
-          <w:szCs w:val="32"/>
+          <w:sz w:val="22"/>
+          <w:szCs w:val="22"/>
           <w:lang w:val="en-US"/>
           <w14:textFill>
             <w14:solidFill>
@@ -432,16 +432,16 @@
         </w:numPr>
         <w:ind w:left="840" w:leftChars="0" w:hanging="420" w:firstLineChars="0"/>
         <w:rPr>
-          <w:rFonts w:hint="default" w:ascii="Microsoft Uighur" w:hAnsi="Microsoft Uighur" w:cs="Microsoft Uighur"/>
-          <w:sz w:val="32"/>
-          <w:szCs w:val="32"/>
-        </w:rPr>
-      </w:pPr>
-      <w:r>
-        <w:rPr>
-          <w:rFonts w:hint="default" w:ascii="Microsoft Uighur" w:hAnsi="Microsoft Uighur" w:cs="Microsoft Uighur"/>
-          <w:sz w:val="32"/>
-          <w:szCs w:val="32"/>
+          <w:rFonts w:hint="default" w:ascii="Bodoni MT" w:hAnsi="Bodoni MT" w:cs="Bodoni MT"/>
+          <w:sz w:val="22"/>
+          <w:szCs w:val="22"/>
+        </w:rPr>
+      </w:pPr>
+      <w:r>
+        <w:rPr>
+          <w:rFonts w:hint="default" w:ascii="Bodoni MT" w:hAnsi="Bodoni MT" w:cs="Bodoni MT"/>
+          <w:sz w:val="22"/>
+          <w:szCs w:val="22"/>
           <w:lang w:val="en-US"/>
         </w:rPr>
         <w:t>Display the container details along with its port details.</w:t>
@@ -455,14 +455,14 @@
         </w:numPr>
         <w:ind w:left="420" w:leftChars="0" w:hanging="420" w:firstLineChars="0"/>
         <w:rPr>
-          <w:rFonts w:hint="default" w:ascii="Microsoft Uighur" w:hAnsi="Microsoft Uighur" w:cs="Microsoft Uighur"/>
+          <w:rFonts w:hint="default" w:ascii="Bodoni MT" w:hAnsi="Bodoni MT" w:cs="Bodoni MT"/>
           <w:b/>
           <w:bCs/>
           <w:i/>
           <w:iCs/>
           <w:color w:val="4472C4" w:themeColor="accent5"/>
-          <w:sz w:val="32"/>
-          <w:szCs w:val="32"/>
+          <w:sz w:val="22"/>
+          <w:szCs w:val="22"/>
           <w14:textFill>
             <w14:solidFill>
               <w14:schemeClr w14:val="accent5"/>
@@ -472,14 +472,14 @@
       </w:pPr>
       <w:r>
         <w:rPr>
-          <w:rFonts w:hint="default" w:ascii="Microsoft Uighur" w:hAnsi="Microsoft Uighur" w:cs="Microsoft Uighur"/>
+          <w:rFonts w:hint="default" w:ascii="Bodoni MT" w:hAnsi="Bodoni MT" w:cs="Bodoni MT"/>
           <w:b/>
           <w:bCs/>
           <w:i/>
           <w:iCs/>
           <w:color w:val="4472C4" w:themeColor="accent5"/>
-          <w:sz w:val="32"/>
-          <w:szCs w:val="32"/>
+          <w:sz w:val="22"/>
+          <w:szCs w:val="22"/>
           <w:lang w:val="en-US"/>
           <w14:textFill>
             <w14:solidFill>
@@ -498,16 +498,16 @@
         </w:numPr>
         <w:ind w:left="840" w:leftChars="0" w:hanging="420" w:firstLineChars="0"/>
         <w:rPr>
-          <w:rFonts w:hint="default" w:ascii="Microsoft Uighur" w:hAnsi="Microsoft Uighur" w:cs="Microsoft Uighur"/>
-          <w:sz w:val="32"/>
-          <w:szCs w:val="32"/>
-        </w:rPr>
-      </w:pPr>
-      <w:r>
-        <w:rPr>
-          <w:rFonts w:hint="default" w:ascii="Microsoft Uighur" w:hAnsi="Microsoft Uighur" w:cs="Microsoft Uighur"/>
-          <w:sz w:val="32"/>
-          <w:szCs w:val="32"/>
+          <w:rFonts w:hint="default" w:ascii="Bodoni MT" w:hAnsi="Bodoni MT" w:cs="Bodoni MT"/>
+          <w:sz w:val="22"/>
+          <w:szCs w:val="22"/>
+        </w:rPr>
+      </w:pPr>
+      <w:r>
+        <w:rPr>
+          <w:rFonts w:hint="default" w:ascii="Bodoni MT" w:hAnsi="Bodoni MT" w:cs="Bodoni MT"/>
+          <w:sz w:val="22"/>
+          <w:szCs w:val="22"/>
           <w:lang w:val="en-US"/>
         </w:rPr>
         <w:t>Create and start containres</w:t>
@@ -521,14 +521,14 @@
         </w:numPr>
         <w:ind w:left="420" w:leftChars="0" w:hanging="420" w:firstLineChars="0"/>
         <w:rPr>
-          <w:rFonts w:hint="default" w:ascii="Microsoft Uighur" w:hAnsi="Microsoft Uighur" w:cs="Microsoft Uighur"/>
+          <w:rFonts w:hint="default" w:ascii="Bodoni MT" w:hAnsi="Bodoni MT" w:cs="Bodoni MT"/>
           <w:b/>
           <w:bCs/>
           <w:i/>
           <w:iCs/>
           <w:color w:val="4472C4" w:themeColor="accent5"/>
-          <w:sz w:val="32"/>
-          <w:szCs w:val="32"/>
+          <w:sz w:val="22"/>
+          <w:szCs w:val="22"/>
           <w14:textFill>
             <w14:solidFill>
               <w14:schemeClr w14:val="accent5"/>
@@ -538,14 +538,14 @@
       </w:pPr>
       <w:r>
         <w:rPr>
-          <w:rFonts w:hint="default" w:ascii="Microsoft Uighur" w:hAnsi="Microsoft Uighur" w:cs="Microsoft Uighur"/>
+          <w:rFonts w:hint="default" w:ascii="Bodoni MT" w:hAnsi="Bodoni MT" w:cs="Bodoni MT"/>
           <w:b/>
           <w:bCs/>
           <w:i/>
           <w:iCs/>
           <w:color w:val="4472C4" w:themeColor="accent5"/>
-          <w:sz w:val="32"/>
-          <w:szCs w:val="32"/>
+          <w:sz w:val="22"/>
+          <w:szCs w:val="22"/>
           <w:lang w:val="en-US"/>
           <w14:textFill>
             <w14:solidFill>
@@ -564,16 +564,16 @@
         </w:numPr>
         <w:ind w:left="840" w:leftChars="0" w:hanging="420" w:firstLineChars="0"/>
         <w:rPr>
-          <w:rFonts w:hint="default" w:ascii="Microsoft Uighur" w:hAnsi="Microsoft Uighur" w:cs="Microsoft Uighur"/>
-          <w:sz w:val="32"/>
-          <w:szCs w:val="32"/>
-        </w:rPr>
-      </w:pPr>
-      <w:r>
-        <w:rPr>
-          <w:rFonts w:hint="default" w:ascii="Microsoft Uighur" w:hAnsi="Microsoft Uighur" w:cs="Microsoft Uighur"/>
-          <w:sz w:val="32"/>
-          <w:szCs w:val="32"/>
+          <w:rFonts w:hint="default" w:ascii="Bodoni MT" w:hAnsi="Bodoni MT" w:cs="Bodoni MT"/>
+          <w:sz w:val="22"/>
+          <w:szCs w:val="22"/>
+        </w:rPr>
+      </w:pPr>
+      <w:r>
+        <w:rPr>
+          <w:rFonts w:hint="default" w:ascii="Bodoni MT" w:hAnsi="Bodoni MT" w:cs="Bodoni MT"/>
+          <w:sz w:val="22"/>
+          <w:szCs w:val="22"/>
           <w:lang w:val="en-US"/>
         </w:rPr>
         <w:t>Stop and remove containers</w:t>
@@ -587,14 +587,14 @@
         </w:numPr>
         <w:ind w:left="420" w:leftChars="0" w:hanging="420" w:firstLineChars="0"/>
         <w:rPr>
-          <w:rFonts w:hint="default" w:ascii="Microsoft Uighur" w:hAnsi="Microsoft Uighur" w:cs="Microsoft Uighur"/>
+          <w:rFonts w:hint="default" w:ascii="Bodoni MT" w:hAnsi="Bodoni MT" w:cs="Bodoni MT"/>
           <w:b/>
           <w:bCs/>
           <w:i/>
           <w:iCs/>
           <w:color w:val="4472C4" w:themeColor="accent5"/>
-          <w:sz w:val="32"/>
-          <w:szCs w:val="32"/>
+          <w:sz w:val="22"/>
+          <w:szCs w:val="22"/>
           <w14:textFill>
             <w14:solidFill>
               <w14:schemeClr w14:val="accent5"/>
@@ -604,14 +604,14 @@
       </w:pPr>
       <w:r>
         <w:rPr>
-          <w:rFonts w:hint="default" w:ascii="Microsoft Uighur" w:hAnsi="Microsoft Uighur" w:cs="Microsoft Uighur"/>
+          <w:rFonts w:hint="default" w:ascii="Bodoni MT" w:hAnsi="Bodoni MT" w:cs="Bodoni MT"/>
           <w:b/>
           <w:bCs/>
           <w:i/>
           <w:iCs/>
           <w:color w:val="4472C4" w:themeColor="accent5"/>
-          <w:sz w:val="32"/>
-          <w:szCs w:val="32"/>
+          <w:sz w:val="22"/>
+          <w:szCs w:val="22"/>
           <w:lang w:val="en-US"/>
           <w14:textFill>
             <w14:solidFill>
@@ -630,16 +630,16 @@
         </w:numPr>
         <w:ind w:left="840" w:leftChars="0" w:hanging="420" w:firstLineChars="0"/>
         <w:rPr>
-          <w:rFonts w:hint="default" w:ascii="Microsoft Uighur" w:hAnsi="Microsoft Uighur" w:cs="Microsoft Uighur"/>
-          <w:sz w:val="32"/>
-          <w:szCs w:val="32"/>
-        </w:rPr>
-      </w:pPr>
-      <w:r>
-        <w:rPr>
-          <w:rFonts w:hint="default" w:ascii="Microsoft Uighur" w:hAnsi="Microsoft Uighur" w:cs="Microsoft Uighur"/>
-          <w:sz w:val="32"/>
-          <w:szCs w:val="32"/>
+          <w:rFonts w:hint="default" w:ascii="Bodoni MT" w:hAnsi="Bodoni MT" w:cs="Bodoni MT"/>
+          <w:sz w:val="22"/>
+          <w:szCs w:val="22"/>
+        </w:rPr>
+      </w:pPr>
+      <w:r>
+        <w:rPr>
+          <w:rFonts w:hint="default" w:ascii="Bodoni MT" w:hAnsi="Bodoni MT" w:cs="Bodoni MT"/>
+          <w:sz w:val="22"/>
+          <w:szCs w:val="22"/>
           <w:lang w:val="en-US"/>
         </w:rPr>
         <w:t>Delete the unused containers.</w:t>

</xml_diff>